<commit_message>
Epic 0 - Oleg Motruk
</commit_message>
<xml_diff>
--- a/ai_14/oleh_motruk/1Epic/Practice_ Lab_Report.docx
+++ b/ai_14/oleh_motruk/1Epic/Practice_ Lab_Report.docx
@@ -4,412 +4,471 @@
   <w:body>
     <w:p>
       <w:pPr>
+        <w:spacing w:after="0" w:line="240" w:lineRule="auto"/>
         <w:jc w:val="center"/>
         <w:rPr>
           <w:rFonts w:ascii="Times New Roman" w:eastAsia="Times New Roman" w:hAnsi="Times New Roman" w:cs="Times New Roman"/>
+          <w:sz w:val="24"/>
+          <w:szCs w:val="24"/>
+        </w:rPr>
+      </w:pPr>
+      <w:r>
+        <w:rPr>
+          <w:rFonts w:ascii="Times New Roman" w:eastAsia="Times New Roman" w:hAnsi="Times New Roman" w:cs="Times New Roman"/>
+          <w:color w:val="000000"/>
           <w:sz w:val="28"/>
           <w:szCs w:val="28"/>
         </w:rPr>
-      </w:pPr>
-      <w:r>
-        <w:rPr>
-          <w:rFonts w:ascii="Times New Roman" w:eastAsia="Times New Roman" w:hAnsi="Times New Roman" w:cs="Times New Roman"/>
+        <w:t>Міністерство освіти і науки України</w:t>
+      </w:r>
+    </w:p>
+    <w:p>
+      <w:pPr>
+        <w:spacing w:after="0" w:line="240" w:lineRule="auto"/>
+        <w:jc w:val="center"/>
+        <w:rPr>
+          <w:rFonts w:ascii="Times New Roman" w:eastAsia="Times New Roman" w:hAnsi="Times New Roman" w:cs="Times New Roman"/>
+          <w:sz w:val="24"/>
+          <w:szCs w:val="24"/>
+        </w:rPr>
+      </w:pPr>
+      <w:r>
+        <w:rPr>
+          <w:rFonts w:ascii="Times New Roman" w:eastAsia="Times New Roman" w:hAnsi="Times New Roman" w:cs="Times New Roman"/>
+          <w:color w:val="000000"/>
           <w:sz w:val="28"/>
           <w:szCs w:val="28"/>
         </w:rPr>
-        <w:t>Міністерство освіти і науки України</w:t>
-      </w:r>
-    </w:p>
-    <w:p>
-      <w:pPr>
+        <w:t>Національний університет «Львівська політехніка»</w:t>
+      </w:r>
+    </w:p>
+    <w:p>
+      <w:pPr>
+        <w:spacing w:after="0" w:line="240" w:lineRule="auto"/>
         <w:jc w:val="center"/>
         <w:rPr>
           <w:rFonts w:ascii="Times New Roman" w:eastAsia="Times New Roman" w:hAnsi="Times New Roman" w:cs="Times New Roman"/>
+          <w:sz w:val="24"/>
+          <w:szCs w:val="24"/>
+        </w:rPr>
+      </w:pPr>
+      <w:r>
+        <w:rPr>
+          <w:rFonts w:ascii="Times New Roman" w:eastAsia="Times New Roman" w:hAnsi="Times New Roman" w:cs="Times New Roman"/>
+          <w:color w:val="000000"/>
           <w:sz w:val="28"/>
           <w:szCs w:val="28"/>
         </w:rPr>
-      </w:pPr>
-      <w:r>
-        <w:rPr>
-          <w:rFonts w:ascii="Times New Roman" w:eastAsia="Times New Roman" w:hAnsi="Times New Roman" w:cs="Times New Roman"/>
-          <w:sz w:val="28"/>
-          <w:szCs w:val="28"/>
-        </w:rPr>
-        <w:t>Національний університет «Львівська політехніка»</w:t>
-      </w:r>
-    </w:p>
-    <w:p>
-      <w:pPr>
-        <w:spacing w:after="0" w:line="360" w:lineRule="auto"/>
+        <w:t>Кафедра систем штучного інтелекту</w:t>
+      </w:r>
+    </w:p>
+    <w:p>
+      <w:pPr>
+        <w:spacing w:after="240" w:line="240" w:lineRule="auto"/>
         <w:jc w:val="center"/>
         <w:rPr>
           <w:rFonts w:ascii="Times New Roman" w:eastAsia="Times New Roman" w:hAnsi="Times New Roman" w:cs="Times New Roman"/>
-          <w:sz w:val="28"/>
-          <w:szCs w:val="28"/>
-        </w:rPr>
-      </w:pPr>
-      <w:r>
-        <w:rPr>
-          <w:rFonts w:ascii="Times New Roman" w:eastAsia="Times New Roman" w:hAnsi="Times New Roman" w:cs="Times New Roman"/>
-          <w:sz w:val="28"/>
-          <w:szCs w:val="28"/>
-        </w:rPr>
-        <w:t>Кафедра систем штучного інтелекту</w:t>
-      </w:r>
-    </w:p>
-    <w:p>
-      <w:pPr>
-        <w:rPr>
-          <w:rFonts w:ascii="Times New Roman" w:eastAsia="Times New Roman" w:hAnsi="Times New Roman" w:cs="Times New Roman"/>
-        </w:rPr>
-      </w:pPr>
-      <w:r>
-        <w:rPr>
+          <w:sz w:val="24"/>
+          <w:szCs w:val="24"/>
+        </w:rPr>
+      </w:pPr>
+      <w:r>
+        <w:rPr>
+          <w:rFonts w:ascii="Times New Roman" w:eastAsia="Times New Roman" w:hAnsi="Times New Roman" w:cs="Times New Roman"/>
+          <w:sz w:val="24"/>
+          <w:szCs w:val="24"/>
+        </w:rPr>
+        <w:br/>
+      </w:r>
+      <w:r>
+        <w:rPr>
+          <w:rFonts w:ascii="Times New Roman" w:eastAsia="Times New Roman" w:hAnsi="Times New Roman" w:cs="Times New Roman"/>
+          <w:sz w:val="24"/>
+          <w:szCs w:val="24"/>
+        </w:rPr>
+        <w:br/>
+      </w:r>
+      <w:r>
+        <w:rPr>
+          <w:rFonts w:ascii="Times New Roman" w:eastAsia="Times New Roman" w:hAnsi="Times New Roman" w:cs="Times New Roman"/>
           <w:noProof/>
+          <w:sz w:val="24"/>
+          <w:szCs w:val="24"/>
+          <w:bdr w:val="none" w:sz="0" w:space="0" w:color="auto" w:frame="1"/>
         </w:rPr>
         <w:drawing>
-          <wp:anchor distT="114300" distB="114300" distL="114300" distR="114300" simplePos="0" relativeHeight="251658240" behindDoc="0" locked="0" layoutInCell="1" hidden="0" allowOverlap="1" wp14:anchorId="4B9CC610" wp14:editId="58672303">
-            <wp:simplePos x="0" y="0"/>
-            <wp:positionH relativeFrom="column">
-              <wp:posOffset>2049943</wp:posOffset>
-            </wp:positionH>
-            <wp:positionV relativeFrom="paragraph">
-              <wp:posOffset>200025</wp:posOffset>
-            </wp:positionV>
-            <wp:extent cx="2200752" cy="2088000"/>
-            <wp:effectExtent l="0" t="0" r="0" b="0"/>
-            <wp:wrapNone/>
-            <wp:docPr id="3" name="image6.jpg"/>
-            <wp:cNvGraphicFramePr/>
+          <wp:inline distT="0" distB="0" distL="0" distR="0" wp14:anchorId="3F88C934" wp14:editId="437BD56A">
+            <wp:extent cx="2715260" cy="2569845"/>
+            <wp:effectExtent l="0" t="0" r="8890" b="1905"/>
+            <wp:docPr id="878973523" name="Рисунок 1" descr="A blue and white logo&#10;&#10;Description automatically generated"/>
+            <wp:cNvGraphicFramePr>
+              <a:graphicFrameLocks xmlns:a="http://schemas.openxmlformats.org/drawingml/2006/main" noChangeAspect="1"/>
+            </wp:cNvGraphicFramePr>
             <a:graphic xmlns:a="http://schemas.openxmlformats.org/drawingml/2006/main">
               <a:graphicData uri="http://schemas.openxmlformats.org/drawingml/2006/picture">
                 <pic:pic xmlns:pic="http://schemas.openxmlformats.org/drawingml/2006/picture">
                   <pic:nvPicPr>
-                    <pic:cNvPr id="0" name="image6.jpg"/>
-                    <pic:cNvPicPr preferRelativeResize="0"/>
+                    <pic:cNvPr id="0" name="Picture 1" descr="A blue and white logo&#10;&#10;Description automatically generated"/>
+                    <pic:cNvPicPr>
+                      <a:picLocks noChangeAspect="1" noChangeArrowheads="1"/>
+                    </pic:cNvPicPr>
                   </pic:nvPicPr>
                   <pic:blipFill>
-                    <a:blip r:embed="rId7"/>
+                    <a:blip r:embed="rId7">
+                      <a:extLst>
+                        <a:ext uri="{28A0092B-C50C-407E-A947-70E740481C1C}">
+                          <a14:useLocalDpi xmlns:a14="http://schemas.microsoft.com/office/drawing/2010/main" val="0"/>
+                        </a:ext>
+                      </a:extLst>
+                    </a:blip>
                     <a:srcRect/>
                     <a:stretch>
                       <a:fillRect/>
                     </a:stretch>
                   </pic:blipFill>
-                  <pic:spPr>
+                  <pic:spPr bwMode="auto">
                     <a:xfrm>
                       <a:off x="0" y="0"/>
-                      <a:ext cx="2200752" cy="2088000"/>
+                      <a:ext cx="2715260" cy="2569845"/>
                     </a:xfrm>
                     <a:prstGeom prst="rect">
                       <a:avLst/>
                     </a:prstGeom>
-                    <a:ln/>
+                    <a:noFill/>
+                    <a:ln>
+                      <a:noFill/>
+                    </a:ln>
                   </pic:spPr>
                 </pic:pic>
               </a:graphicData>
             </a:graphic>
-          </wp:anchor>
+          </wp:inline>
         </w:drawing>
       </w:r>
-    </w:p>
-    <w:p>
-      <w:pPr>
-        <w:ind w:right="560"/>
-        <w:rPr>
-          <w:rFonts w:ascii="Times New Roman" w:eastAsia="Times New Roman" w:hAnsi="Times New Roman" w:cs="Times New Roman"/>
-        </w:rPr>
-      </w:pPr>
-    </w:p>
-    <w:p>
-      <w:pPr>
-        <w:ind w:right="140"/>
-        <w:rPr>
-          <w:rFonts w:ascii="Times New Roman" w:eastAsia="Times New Roman" w:hAnsi="Times New Roman" w:cs="Times New Roman"/>
-        </w:rPr>
-      </w:pPr>
-    </w:p>
-    <w:p>
-      <w:pPr>
-        <w:rPr>
-          <w:rFonts w:ascii="Times New Roman" w:eastAsia="Times New Roman" w:hAnsi="Times New Roman" w:cs="Times New Roman"/>
-        </w:rPr>
-      </w:pPr>
-    </w:p>
-    <w:p>
-      <w:pPr>
-        <w:rPr>
-          <w:rFonts w:ascii="Times New Roman" w:eastAsia="Times New Roman" w:hAnsi="Times New Roman" w:cs="Times New Roman"/>
-        </w:rPr>
-      </w:pPr>
-    </w:p>
-    <w:p>
-      <w:pPr>
-        <w:rPr>
-          <w:rFonts w:ascii="Times New Roman" w:eastAsia="Times New Roman" w:hAnsi="Times New Roman" w:cs="Times New Roman"/>
-        </w:rPr>
-      </w:pPr>
-    </w:p>
-    <w:p>
-      <w:pPr>
-        <w:rPr>
-          <w:rFonts w:ascii="Times New Roman" w:eastAsia="Times New Roman" w:hAnsi="Times New Roman" w:cs="Times New Roman"/>
-        </w:rPr>
-      </w:pPr>
-    </w:p>
-    <w:p>
-      <w:pPr>
-        <w:spacing w:line="240" w:lineRule="auto"/>
+      <w:r>
+        <w:rPr>
+          <w:rFonts w:ascii="Times New Roman" w:eastAsia="Times New Roman" w:hAnsi="Times New Roman" w:cs="Times New Roman"/>
+          <w:sz w:val="24"/>
+          <w:szCs w:val="24"/>
+        </w:rPr>
+        <w:br/>
+      </w:r>
+      <w:r>
+        <w:rPr>
+          <w:rFonts w:ascii="Times New Roman" w:eastAsia="Times New Roman" w:hAnsi="Times New Roman" w:cs="Times New Roman"/>
+          <w:sz w:val="24"/>
+          <w:szCs w:val="24"/>
+        </w:rPr>
+        <w:br/>
+      </w:r>
+    </w:p>
+    <w:p>
+      <w:pPr>
+        <w:spacing w:after="0" w:line="240" w:lineRule="auto"/>
         <w:jc w:val="center"/>
         <w:rPr>
           <w:rFonts w:ascii="Times New Roman" w:eastAsia="Times New Roman" w:hAnsi="Times New Roman" w:cs="Times New Roman"/>
+          <w:sz w:val="24"/>
+          <w:szCs w:val="24"/>
+        </w:rPr>
+      </w:pPr>
+      <w:r>
+        <w:rPr>
+          <w:rFonts w:ascii="Times New Roman" w:eastAsia="Times New Roman" w:hAnsi="Times New Roman" w:cs="Times New Roman"/>
           <w:b/>
-          <w:sz w:val="40"/>
-          <w:szCs w:val="40"/>
-        </w:rPr>
-      </w:pPr>
-    </w:p>
-    <w:p>
-      <w:pPr>
-        <w:spacing w:line="240" w:lineRule="auto"/>
-        <w:jc w:val="center"/>
+          <w:bCs/>
+          <w:color w:val="000000"/>
+          <w:sz w:val="56"/>
+          <w:szCs w:val="56"/>
+        </w:rPr>
+        <w:t>Звіт</w:t>
+      </w:r>
+      <w:r>
         <w:rPr>
           <w:rFonts w:ascii="Times New Roman" w:eastAsia="Times New Roman" w:hAnsi="Times New Roman" w:cs="Times New Roman"/>
           <w:b/>
-          <w:sz w:val="40"/>
-          <w:szCs w:val="40"/>
-        </w:rPr>
-      </w:pPr>
-      <w:r>
-        <w:rPr>
-          <w:rFonts w:ascii="Times New Roman" w:eastAsia="Times New Roman" w:hAnsi="Times New Roman" w:cs="Times New Roman"/>
-          <w:b/>
-          <w:sz w:val="40"/>
-          <w:szCs w:val="40"/>
-        </w:rPr>
-        <w:t>Звіт</w:t>
-      </w:r>
-    </w:p>
-    <w:p>
-      <w:pPr>
-        <w:spacing w:line="240" w:lineRule="auto"/>
-        <w:jc w:val="center"/>
-        <w:rPr>
-          <w:rFonts w:ascii="Times New Roman" w:eastAsia="Times New Roman" w:hAnsi="Times New Roman" w:cs="Times New Roman"/>
+          <w:bCs/>
+          <w:color w:val="000000"/>
           <w:sz w:val="28"/>
           <w:szCs w:val="28"/>
         </w:rPr>
-      </w:pPr>
-      <w:r>
-        <w:rPr>
-          <w:rFonts w:ascii="Times New Roman" w:eastAsia="Times New Roman" w:hAnsi="Times New Roman" w:cs="Times New Roman"/>
+        <w:t> </w:t>
+      </w:r>
+    </w:p>
+    <w:p>
+      <w:pPr>
+        <w:spacing w:after="0" w:line="240" w:lineRule="auto"/>
+        <w:jc w:val="center"/>
+        <w:rPr>
+          <w:rFonts w:ascii="Times New Roman" w:eastAsia="Times New Roman" w:hAnsi="Times New Roman" w:cs="Times New Roman"/>
+          <w:sz w:val="24"/>
+          <w:szCs w:val="24"/>
+        </w:rPr>
+      </w:pPr>
+      <w:r>
+        <w:rPr>
+          <w:rFonts w:ascii="Times New Roman" w:eastAsia="Times New Roman" w:hAnsi="Times New Roman" w:cs="Times New Roman"/>
+          <w:b/>
+          <w:bCs/>
+          <w:color w:val="000000"/>
           <w:sz w:val="28"/>
           <w:szCs w:val="28"/>
         </w:rPr>
-        <w:t xml:space="preserve">про виконання </w:t>
-      </w:r>
-    </w:p>
-    <w:p>
-      <w:pPr>
-        <w:tabs>
-          <w:tab w:val="center" w:pos="4819"/>
-          <w:tab w:val="left" w:pos="7468"/>
-        </w:tabs>
-        <w:spacing w:line="240" w:lineRule="auto"/>
-        <w:rPr>
-          <w:rFonts w:ascii="Times New Roman" w:eastAsia="Times New Roman" w:hAnsi="Times New Roman" w:cs="Times New Roman"/>
-          <w:b/>
+        <w:t>про виконання лабораторних та практичних робіт блоку № 1</w:t>
+      </w:r>
+    </w:p>
+    <w:p>
+      <w:pPr>
+        <w:spacing w:after="0" w:line="240" w:lineRule="auto"/>
+        <w:jc w:val="center"/>
+        <w:rPr>
+          <w:rFonts w:ascii="Times New Roman" w:eastAsia="Times New Roman" w:hAnsi="Times New Roman" w:cs="Times New Roman"/>
+          <w:sz w:val="24"/>
+          <w:szCs w:val="24"/>
+        </w:rPr>
+      </w:pPr>
+      <w:r>
+        <w:rPr>
+          <w:rFonts w:ascii="Times New Roman" w:eastAsia="Times New Roman" w:hAnsi="Times New Roman" w:cs="Times New Roman"/>
+          <w:color w:val="000000"/>
           <w:sz w:val="28"/>
           <w:szCs w:val="28"/>
         </w:rPr>
+        <w:t>На тему:  «Розробка, програмування та код. Середовища для розробки.»</w:t>
+      </w:r>
+    </w:p>
+    <w:p>
+      <w:pPr>
+        <w:spacing w:after="0" w:line="240" w:lineRule="auto"/>
+        <w:jc w:val="center"/>
+        <w:rPr>
+          <w:rFonts w:ascii="Times New Roman" w:eastAsia="Times New Roman" w:hAnsi="Times New Roman" w:cs="Times New Roman"/>
+          <w:sz w:val="24"/>
+          <w:szCs w:val="24"/>
+        </w:rPr>
       </w:pPr>
       <w:r>
         <w:rPr>
           <w:rFonts w:ascii="Times New Roman" w:eastAsia="Times New Roman" w:hAnsi="Times New Roman" w:cs="Times New Roman"/>
           <w:b/>
+          <w:bCs/>
+          <w:i/>
+          <w:iCs/>
+          <w:color w:val="000000"/>
           <w:sz w:val="28"/>
           <w:szCs w:val="28"/>
         </w:rPr>
-        <w:tab/>
-        <w:t>Лабораторних та практичних робіт №1</w:t>
-      </w:r>
-    </w:p>
-    <w:p>
-      <w:pPr>
-        <w:tabs>
-          <w:tab w:val="center" w:pos="4819"/>
-          <w:tab w:val="left" w:pos="7468"/>
-        </w:tabs>
-        <w:spacing w:line="240" w:lineRule="auto"/>
-        <w:rPr>
-          <w:rFonts w:ascii="Times New Roman" w:eastAsia="Times New Roman" w:hAnsi="Times New Roman" w:cs="Times New Roman"/>
+        <w:t xml:space="preserve">з дисципліни: </w:t>
+      </w:r>
+      <w:r>
+        <w:rPr>
+          <w:rFonts w:ascii="Times New Roman" w:eastAsia="Times New Roman" w:hAnsi="Times New Roman" w:cs="Times New Roman"/>
+          <w:color w:val="000000"/>
           <w:sz w:val="28"/>
           <w:szCs w:val="28"/>
         </w:rPr>
-      </w:pPr>
-      <w:r>
-        <w:rPr>
-          <w:rFonts w:ascii="Times New Roman" w:eastAsia="Times New Roman" w:hAnsi="Times New Roman" w:cs="Times New Roman"/>
-          <w:b/>
+        <w:t>«Мови та парадигми програмування»</w:t>
+      </w:r>
+    </w:p>
+    <w:p>
+      <w:pPr>
+        <w:spacing w:after="0" w:line="240" w:lineRule="auto"/>
+        <w:jc w:val="center"/>
+        <w:rPr>
+          <w:rFonts w:ascii="Times New Roman" w:eastAsia="Times New Roman" w:hAnsi="Times New Roman" w:cs="Times New Roman"/>
+          <w:sz w:val="24"/>
+          <w:szCs w:val="24"/>
+        </w:rPr>
+      </w:pPr>
+      <w:r>
+        <w:rPr>
+          <w:rFonts w:ascii="Times New Roman" w:eastAsia="Times New Roman" w:hAnsi="Times New Roman" w:cs="Times New Roman"/>
+          <w:color w:val="000000"/>
           <w:sz w:val="28"/>
           <w:szCs w:val="28"/>
         </w:rPr>
-        <w:tab/>
-      </w:r>
-      <w:r>
-        <w:rPr>
-          <w:rFonts w:ascii="Times New Roman" w:eastAsia="Times New Roman" w:hAnsi="Times New Roman" w:cs="Times New Roman"/>
-          <w:b/>
-          <w:i/>
+        <w:t>до:</w:t>
+      </w:r>
+    </w:p>
+    <w:p>
+      <w:pPr>
+        <w:spacing w:after="0" w:line="240" w:lineRule="auto"/>
+        <w:jc w:val="center"/>
+        <w:rPr>
+          <w:rFonts w:ascii="Times New Roman" w:eastAsia="Times New Roman" w:hAnsi="Times New Roman" w:cs="Times New Roman"/>
+          <w:sz w:val="24"/>
+          <w:szCs w:val="24"/>
+        </w:rPr>
+      </w:pPr>
+      <w:r>
+        <w:rPr>
+          <w:rFonts w:ascii="Times New Roman" w:eastAsia="Times New Roman" w:hAnsi="Times New Roman" w:cs="Times New Roman"/>
+          <w:color w:val="000000"/>
           <w:sz w:val="28"/>
           <w:szCs w:val="28"/>
         </w:rPr>
-        <w:t xml:space="preserve">з дисципліни: </w:t>
-      </w:r>
-      <w:r>
-        <w:rPr>
-          <w:rFonts w:ascii="Times New Roman" w:eastAsia="Times New Roman" w:hAnsi="Times New Roman" w:cs="Times New Roman"/>
+        <w:t>Практичних Робіт № 1</w:t>
+      </w:r>
+    </w:p>
+    <w:p>
+      <w:pPr>
+        <w:spacing w:after="240" w:line="240" w:lineRule="auto"/>
+        <w:rPr>
+          <w:rFonts w:ascii="Times New Roman" w:eastAsia="Times New Roman" w:hAnsi="Times New Roman" w:cs="Times New Roman"/>
+          <w:sz w:val="24"/>
+          <w:szCs w:val="24"/>
+        </w:rPr>
+      </w:pPr>
+      <w:r>
+        <w:rPr>
+          <w:rFonts w:ascii="Times New Roman" w:eastAsia="Times New Roman" w:hAnsi="Times New Roman" w:cs="Times New Roman"/>
+          <w:sz w:val="24"/>
+          <w:szCs w:val="24"/>
+        </w:rPr>
+        <w:br/>
+      </w:r>
+      <w:r>
+        <w:rPr>
+          <w:rFonts w:ascii="Times New Roman" w:eastAsia="Times New Roman" w:hAnsi="Times New Roman" w:cs="Times New Roman"/>
+          <w:sz w:val="24"/>
+          <w:szCs w:val="24"/>
+        </w:rPr>
+        <w:br/>
+      </w:r>
+      <w:r>
+        <w:rPr>
+          <w:rFonts w:ascii="Times New Roman" w:eastAsia="Times New Roman" w:hAnsi="Times New Roman" w:cs="Times New Roman"/>
+          <w:sz w:val="24"/>
+          <w:szCs w:val="24"/>
+        </w:rPr>
+        <w:br/>
+      </w:r>
+    </w:p>
+    <w:p>
+      <w:pPr>
+        <w:spacing w:after="0" w:line="240" w:lineRule="auto"/>
+        <w:jc w:val="right"/>
+        <w:rPr>
+          <w:rFonts w:ascii="Times New Roman" w:eastAsia="Times New Roman" w:hAnsi="Times New Roman" w:cs="Times New Roman"/>
+          <w:sz w:val="24"/>
+          <w:szCs w:val="24"/>
+        </w:rPr>
+      </w:pPr>
+      <w:r>
+        <w:rPr>
+          <w:rFonts w:ascii="Times New Roman" w:eastAsia="Times New Roman" w:hAnsi="Times New Roman" w:cs="Times New Roman"/>
+          <w:b/>
+          <w:bCs/>
+          <w:color w:val="000000"/>
           <w:sz w:val="28"/>
           <w:szCs w:val="28"/>
         </w:rPr>
-        <w:t>«Мови та парадигми програмування»</w:t>
-      </w:r>
-    </w:p>
-    <w:p>
-      <w:pPr>
-        <w:spacing w:line="240" w:lineRule="auto"/>
-        <w:ind w:firstLine="720"/>
-        <w:rPr>
-          <w:rFonts w:ascii="Times New Roman" w:eastAsia="Times New Roman" w:hAnsi="Times New Roman" w:cs="Times New Roman"/>
+        <w:t>Виконав:</w:t>
+      </w:r>
+    </w:p>
+    <w:p>
+      <w:pPr>
+        <w:spacing w:after="0" w:line="240" w:lineRule="auto"/>
+        <w:jc w:val="right"/>
+        <w:rPr>
+          <w:rFonts w:ascii="Times New Roman" w:eastAsia="Times New Roman" w:hAnsi="Times New Roman" w:cs="Times New Roman"/>
+          <w:sz w:val="24"/>
+          <w:szCs w:val="24"/>
+          <w:lang w:val="ru-RU"/>
+        </w:rPr>
+      </w:pPr>
+      <w:r>
+        <w:rPr>
+          <w:rFonts w:ascii="Times New Roman" w:eastAsia="Times New Roman" w:hAnsi="Times New Roman" w:cs="Times New Roman"/>
+          <w:b/>
+          <w:bCs/>
+          <w:i/>
+          <w:iCs/>
+          <w:color w:val="000000"/>
           <w:sz w:val="28"/>
           <w:szCs w:val="28"/>
         </w:rPr>
-      </w:pPr>
-      <w:r>
-        <w:rPr>
-          <w:rFonts w:ascii="Times New Roman" w:eastAsia="Times New Roman" w:hAnsi="Times New Roman" w:cs="Times New Roman"/>
-          <w:b/>
-          <w:i/>
+        <w:t> </w:t>
+      </w:r>
+      <w:r>
+        <w:rPr>
+          <w:rFonts w:ascii="Times New Roman" w:eastAsia="Times New Roman" w:hAnsi="Times New Roman" w:cs="Times New Roman"/>
+          <w:color w:val="000000"/>
           <w:sz w:val="28"/>
           <w:szCs w:val="28"/>
         </w:rPr>
-        <w:t>з розділу</w:t>
-      </w:r>
-      <w:r>
-        <w:rPr>
-          <w:rFonts w:ascii="Times New Roman" w:eastAsia="Times New Roman" w:hAnsi="Times New Roman" w:cs="Times New Roman"/>
+        <w:t>Студент групи ШІ-</w:t>
+      </w:r>
+      <w:r>
+        <w:rPr>
+          <w:rFonts w:ascii="Times New Roman" w:eastAsia="Times New Roman" w:hAnsi="Times New Roman" w:cs="Times New Roman"/>
+          <w:color w:val="000000"/>
           <w:sz w:val="28"/>
           <w:szCs w:val="28"/>
-        </w:rPr>
-        <w:t>:  « Вступ до Розробки: Налаштування та Використання Середовища»</w:t>
-      </w:r>
-    </w:p>
-    <w:p>
-      <w:pPr>
-        <w:spacing w:line="240" w:lineRule="auto"/>
-        <w:jc w:val="center"/>
-        <w:rPr>
-          <w:rFonts w:ascii="Times New Roman" w:eastAsia="Times New Roman" w:hAnsi="Times New Roman" w:cs="Times New Roman"/>
-          <w:b/>
-          <w:smallCaps/>
+          <w:lang w:val="ru-RU"/>
+        </w:rPr>
+        <w:t>14</w:t>
+      </w:r>
+    </w:p>
+    <w:p>
+      <w:pPr>
+        <w:spacing w:after="0" w:line="240" w:lineRule="auto"/>
+        <w:jc w:val="right"/>
+        <w:rPr>
+          <w:rFonts w:ascii="Times New Roman" w:eastAsia="Times New Roman" w:hAnsi="Times New Roman" w:cs="Times New Roman"/>
+          <w:sz w:val="24"/>
+          <w:szCs w:val="24"/>
+        </w:rPr>
+      </w:pPr>
+      <w:r>
+        <w:rPr>
+          <w:rFonts w:ascii="Times New Roman" w:eastAsia="Times New Roman" w:hAnsi="Times New Roman" w:cs="Times New Roman"/>
+          <w:color w:val="000000"/>
           <w:sz w:val="28"/>
           <w:szCs w:val="28"/>
         </w:rPr>
-      </w:pPr>
-    </w:p>
-    <w:p>
-      <w:pPr>
-        <w:spacing w:line="360" w:lineRule="auto"/>
-        <w:rPr>
-          <w:rFonts w:ascii="Times New Roman" w:eastAsia="Times New Roman" w:hAnsi="Times New Roman" w:cs="Times New Roman"/>
-          <w:sz w:val="28"/>
-          <w:szCs w:val="28"/>
-        </w:rPr>
-      </w:pPr>
-    </w:p>
-    <w:p>
-      <w:pPr>
-        <w:spacing w:line="240" w:lineRule="auto"/>
-        <w:jc w:val="right"/>
+        <w:t>Мотрук Олег Михайлович</w:t>
+      </w:r>
+    </w:p>
+    <w:p>
+      <w:pPr>
+        <w:pStyle w:val="1"/>
         <w:rPr>
           <w:rFonts w:ascii="Times New Roman" w:eastAsia="Times New Roman" w:hAnsi="Times New Roman" w:cs="Times New Roman"/>
           <w:b/>
-          <w:i/>
-          <w:sz w:val="28"/>
-          <w:szCs w:val="28"/>
-        </w:rPr>
-      </w:pPr>
-      <w:r>
+          <w:color w:val="000000"/>
+        </w:rPr>
+      </w:pPr>
+    </w:p>
+    <w:p>
+      <w:pPr>
+        <w:pStyle w:val="1"/>
         <w:rPr>
           <w:rFonts w:ascii="Times New Roman" w:eastAsia="Times New Roman" w:hAnsi="Times New Roman" w:cs="Times New Roman"/>
           <w:b/>
-          <w:i/>
-          <w:sz w:val="28"/>
-          <w:szCs w:val="28"/>
-        </w:rPr>
-        <w:t>Виконав(ла):</w:t>
-      </w:r>
-    </w:p>
-    <w:p>
-      <w:pPr>
-        <w:spacing w:line="240" w:lineRule="auto"/>
-        <w:jc w:val="right"/>
+          <w:color w:val="000000"/>
+        </w:rPr>
+      </w:pPr>
+    </w:p>
+    <w:p>
+      <w:pPr>
+        <w:pStyle w:val="1"/>
         <w:rPr>
           <w:rFonts w:ascii="Times New Roman" w:eastAsia="Times New Roman" w:hAnsi="Times New Roman" w:cs="Times New Roman"/>
           <w:b/>
-          <w:i/>
-          <w:sz w:val="28"/>
-          <w:szCs w:val="28"/>
-        </w:rPr>
-      </w:pPr>
-      <w:r>
+          <w:color w:val="000000"/>
+        </w:rPr>
+      </w:pPr>
+    </w:p>
+    <w:p>
+      <w:pPr>
+        <w:pStyle w:val="1"/>
         <w:rPr>
           <w:rFonts w:ascii="Times New Roman" w:eastAsia="Times New Roman" w:hAnsi="Times New Roman" w:cs="Times New Roman"/>
           <w:b/>
-          <w:i/>
-          <w:sz w:val="28"/>
-          <w:szCs w:val="28"/>
-        </w:rPr>
-        <w:t xml:space="preserve"> </w:t>
-      </w:r>
-      <w:r>
-        <w:rPr>
-          <w:rFonts w:ascii="Times New Roman" w:eastAsia="Times New Roman" w:hAnsi="Times New Roman" w:cs="Times New Roman"/>
-          <w:sz w:val="28"/>
-          <w:szCs w:val="28"/>
-        </w:rPr>
-        <w:t>студент групи ШІ-14</w:t>
-      </w:r>
-    </w:p>
-    <w:p>
-      <w:pPr>
-        <w:spacing w:line="240" w:lineRule="auto"/>
-        <w:jc w:val="right"/>
-        <w:rPr>
-          <w:rFonts w:ascii="Times New Roman" w:eastAsia="Times New Roman" w:hAnsi="Times New Roman" w:cs="Times New Roman"/>
-          <w:sz w:val="28"/>
-          <w:szCs w:val="28"/>
-        </w:rPr>
-      </w:pPr>
-      <w:r>
-        <w:rPr>
-          <w:rFonts w:ascii="Times New Roman" w:eastAsia="Times New Roman" w:hAnsi="Times New Roman" w:cs="Times New Roman"/>
-          <w:sz w:val="28"/>
-          <w:szCs w:val="28"/>
-        </w:rPr>
-        <w:t>Мотрук  Олег Михайлович</w:t>
-      </w:r>
-    </w:p>
-    <w:p>
-      <w:pPr>
-        <w:rPr>
-          <w:rFonts w:ascii="Times New Roman" w:eastAsia="Times New Roman" w:hAnsi="Times New Roman" w:cs="Times New Roman"/>
-          <w:sz w:val="28"/>
-          <w:szCs w:val="28"/>
-        </w:rPr>
-      </w:pPr>
-      <w:r>
-        <w:br w:type="page"/>
-      </w:r>
+          <w:color w:val="000000"/>
+        </w:rPr>
+      </w:pPr>
     </w:p>
     <w:p>
       <w:pPr>
@@ -426,7 +485,6 @@
           <w:b/>
           <w:color w:val="000000"/>
         </w:rPr>
-        <w:lastRenderedPageBreak/>
         <w:t xml:space="preserve">Тема роботи:  </w:t>
       </w:r>
     </w:p>
@@ -1394,6 +1452,7 @@
           <w:sz w:val="24"/>
           <w:szCs w:val="24"/>
         </w:rPr>
+        <w:lastRenderedPageBreak/>
         <w:t>Середовище розробки: інструментарій, що використовується для всіх етапів розробки</w:t>
       </w:r>
     </w:p>
@@ -1674,7 +1733,6 @@
           <w:sz w:val="24"/>
           <w:szCs w:val="24"/>
         </w:rPr>
-        <w:lastRenderedPageBreak/>
         <w:t>Курс “Мови та парадигми програмування”</w:t>
       </w:r>
     </w:p>
@@ -2929,6 +2987,7 @@
           <w:sz w:val="24"/>
           <w:szCs w:val="24"/>
         </w:rPr>
+        <w:lastRenderedPageBreak/>
         <w:t>Звершення опрацювання теми: 25.10.2023</w:t>
       </w:r>
     </w:p>
@@ -3226,7 +3285,6 @@
           <w:sz w:val="24"/>
           <w:szCs w:val="24"/>
         </w:rPr>
-        <w:lastRenderedPageBreak/>
         <w:t>Тема №6 Реліз коду на гітхаб.</w:t>
       </w:r>
     </w:p>
@@ -4157,6 +4215,7 @@
           <w:sz w:val="24"/>
           <w:szCs w:val="24"/>
         </w:rPr>
+        <w:lastRenderedPageBreak/>
         <w:t>Завантажити Git та ознайомитись з його командами</w:t>
       </w:r>
     </w:p>
@@ -4354,7 +4413,6 @@
           <w:sz w:val="24"/>
           <w:szCs w:val="24"/>
         </w:rPr>
-        <w:lastRenderedPageBreak/>
         <w:t>Захист звіту на лабораторній</w:t>
       </w:r>
     </w:p>
@@ -4492,6 +4550,7 @@
           <w:sz w:val="24"/>
           <w:szCs w:val="24"/>
         </w:rPr>
+        <w:lastRenderedPageBreak/>
         <w:drawing>
           <wp:inline distT="114300" distB="114300" distL="114300" distR="114300" wp14:anchorId="07B703B5" wp14:editId="1315F386">
             <wp:extent cx="2171700" cy="5857875"/>
@@ -4619,15 +4678,7 @@
           <w:sz w:val="24"/>
           <w:szCs w:val="24"/>
         </w:rPr>
-        <w:t>№</w:t>
-      </w:r>
-      <w:r>
-        <w:rPr>
-          <w:rFonts w:ascii="Times New Roman" w:eastAsia="Times New Roman" w:hAnsi="Times New Roman" w:cs="Times New Roman"/>
-          <w:sz w:val="24"/>
-          <w:szCs w:val="24"/>
-        </w:rPr>
-        <w:t>2 Марічка та печиво</w:t>
+        <w:t>№2 Марічка та печиво</w:t>
       </w:r>
     </w:p>
     <w:p>
@@ -5348,13 +5399,7 @@
         <w:rPr>
           <w:rFonts w:ascii="Times New Roman" w:eastAsia="Times New Roman" w:hAnsi="Times New Roman" w:cs="Times New Roman"/>
         </w:rPr>
-        <w:t>Завдання</w:t>
-      </w:r>
-      <w:r>
-        <w:rPr>
-          <w:rFonts w:ascii="Times New Roman" w:eastAsia="Times New Roman" w:hAnsi="Times New Roman" w:cs="Times New Roman"/>
-        </w:rPr>
-        <w:t xml:space="preserve"> Марічка та печиво</w:t>
+        <w:t>Завдання Марічка та печиво</w:t>
       </w:r>
       <w:r>
         <w:rPr>
@@ -5375,6 +5420,7 @@
       <w:r>
         <w:rPr>
           <w:rFonts w:ascii="Times New Roman" w:eastAsia="Times New Roman" w:hAnsi="Times New Roman" w:cs="Times New Roman"/>
+          <w:noProof/>
           <w:color w:val="000000"/>
           <w:sz w:val="20"/>
           <w:szCs w:val="20"/>
@@ -6000,15 +6046,7 @@
           <w:sz w:val="24"/>
           <w:szCs w:val="24"/>
         </w:rPr>
-        <w:t>хв</w:t>
-      </w:r>
-      <w:r>
-        <w:rPr>
-          <w:rFonts w:ascii="Times New Roman" w:eastAsia="Times New Roman" w:hAnsi="Times New Roman" w:cs="Times New Roman"/>
-          <w:sz w:val="24"/>
-          <w:szCs w:val="24"/>
-        </w:rPr>
-        <w:t>.</w:t>
+        <w:t>хв.</w:t>
       </w:r>
     </w:p>
     <w:p>
@@ -8113,6 +8151,27 @@
       <w:shd w:val="clear" w:color="auto" w:fill="E1DFDD"/>
     </w:rPr>
   </w:style>
+  <w:style w:type="paragraph" w:styleId="a7">
+    <w:name w:val="Normal (Web)"/>
+    <w:basedOn w:val="a"/>
+    <w:uiPriority w:val="99"/>
+    <w:semiHidden/>
+    <w:unhideWhenUsed/>
+    <w:rsid w:val="008F00B4"/>
+    <w:pPr>
+      <w:spacing w:before="100" w:beforeAutospacing="1" w:after="100" w:afterAutospacing="1" w:line="240" w:lineRule="auto"/>
+    </w:pPr>
+    <w:rPr>
+      <w:rFonts w:ascii="Times New Roman" w:eastAsia="Times New Roman" w:hAnsi="Times New Roman" w:cs="Times New Roman"/>
+      <w:sz w:val="24"/>
+      <w:szCs w:val="24"/>
+    </w:rPr>
+  </w:style>
+  <w:style w:type="character" w:customStyle="1" w:styleId="apple-tab-span">
+    <w:name w:val="apple-tab-span"/>
+    <w:basedOn w:val="a0"/>
+    <w:rsid w:val="008F00B4"/>
+  </w:style>
 </w:styles>
 </file>
 

</xml_diff>